<commit_message>
P1- P16 OUT FINAL 1
</commit_message>
<xml_diff>
--- a/08_ALBIN_MAMMEN_MATHEW.docx
+++ b/08_ALBIN_MAMMEN_MATHEW.docx
@@ -112,34 +112,54 @@
             <w:pPr>
               <w:textAlignment w:val="baseline"/>
               <w:rPr>
+                <w:rFonts w:ascii="Blinker" w:hAnsi="Blinker"/>
+                <w:sz w:val="24"/>
+                <w:szCs w:val="24"/>
+                <w:lang w:val="en"/>
+              </w:rPr>
+            </w:pPr>
+            <w:r>
+              <w:rPr>
+                <w:rFonts w:ascii="Blinker" w:hAnsi="Blinker"/>
+                <w:sz w:val="24"/>
+                <w:szCs w:val="24"/>
+              </w:rPr>
+              <w:t>Program Title :</w:t>
+            </w:r>
+            <w:r>
+              <w:rPr>
+                <w:rFonts w:ascii="Blinker" w:hAnsi="Blinker"/>
+                <w:sz w:val="24"/>
+                <w:szCs w:val="24"/>
+              </w:rPr>
+              <w:t xml:space="preserve"> </w:t>
+            </w:r>
+            <w:r>
+              <w:rPr>
+                <w:rFonts w:ascii="Blinker" w:hAnsi="Blinker"/>
+                <w:sz w:val="24"/>
+                <w:szCs w:val="24"/>
+              </w:rPr>
+              <w:t xml:space="preserve"> </w:t>
+            </w:r>
+            <w:r>
+              <w:rPr>
+                <w:rFonts w:ascii="Blinker" w:hAnsi="Blinker"/>
+                <w:sz w:val="24"/>
+                <w:szCs w:val="24"/>
+                <w:lang w:val="en"/>
+              </w:rPr>
+              <w:t>Write programs to demonstrate the use of storage classes (local variable, global variable, static variable, register variable) in C.</w:t>
+            </w:r>
+          </w:p>
+          <w:p>
+            <w:pPr>
+              <w:textAlignment w:val="baseline"/>
+              <w:rPr>
                 <w:rFonts w:eastAsia="Times New Roman" w:cs="Arial"/>
                 <w:color w:val="000000"/>
               </w:rPr>
             </w:pPr>
-            <w:r>
-              <w:rPr>
-                <w:rFonts w:ascii="Blinker" w:hAnsi="Blinker"/>
-                <w:sz w:val="24"/>
-                <w:szCs w:val="24"/>
-              </w:rPr>
-              <w:t>Program Title :</w:t>
-            </w:r>
-            <w:r>
-              <w:rPr>
-                <w:rFonts w:ascii="Blinker" w:hAnsi="Blinker"/>
-                <w:sz w:val="24"/>
-                <w:szCs w:val="24"/>
-              </w:rPr>
-              <w:t xml:space="preserve"> </w:t>
-            </w:r>
-            <w:r>
-              <w:rPr>
-                <w:rFonts w:ascii="Blinker" w:hAnsi="Blinker"/>
-                <w:sz w:val="24"/>
-                <w:szCs w:val="24"/>
-              </w:rPr>
-              <w:t xml:space="preserve"> </w:t>
-            </w:r>
           </w:p>
         </w:tc>
       </w:tr>
@@ -816,6 +836,33 @@
               </w:rPr>
               <w:t xml:space="preserve">Program Title :  </w:t>
             </w:r>
+            <w:r>
+              <w:rPr>
+                <w:rFonts w:ascii="Blinker" w:hAnsi="Blinker"/>
+                <w:sz w:val="24"/>
+                <w:szCs w:val="24"/>
+                <w:lang w:val="en"/>
+              </w:rPr>
+              <w:t>Use a menu-driven program to insert, search, delete and sort elements in an array using functions (use global variables</w:t>
+            </w:r>
+            <w:r>
+              <w:rPr>
+                <w:rFonts w:ascii="Blinker" w:hAnsi="Blinker"/>
+                <w:sz w:val="24"/>
+                <w:szCs w:val="24"/>
+                <w:lang w:val="en"/>
+              </w:rPr>
+              <w:t>)</w:t>
+            </w:r>
+            <w:r>
+              <w:rPr>
+                <w:rFonts w:ascii="Blinker" w:hAnsi="Blinker"/>
+                <w:sz w:val="24"/>
+                <w:szCs w:val="24"/>
+                <w:lang w:val="en"/>
+              </w:rPr>
+              <w:t>.</w:t>
+            </w:r>
           </w:p>
         </w:tc>
       </w:tr>
@@ -3965,6 +4012,33 @@
                 <w:szCs w:val="24"/>
               </w:rPr>
               <w:t xml:space="preserve">Program Title :  </w:t>
+            </w:r>
+            <w:r>
+              <w:rPr>
+                <w:rFonts w:ascii="Blinker" w:hAnsi="Blinker"/>
+                <w:sz w:val="24"/>
+                <w:szCs w:val="24"/>
+                <w:lang w:val="en"/>
+              </w:rPr>
+              <w:t>Use a menu-driven program to insert, search, delete and sort elements in an array using functions (use only local variables</w:t>
+            </w:r>
+            <w:r>
+              <w:rPr>
+                <w:rFonts w:ascii="Blinker" w:hAnsi="Blinker"/>
+                <w:sz w:val="24"/>
+                <w:szCs w:val="24"/>
+                <w:lang w:val="en"/>
+              </w:rPr>
+              <w:t>)</w:t>
+            </w:r>
+            <w:r>
+              <w:rPr>
+                <w:rFonts w:ascii="Blinker" w:hAnsi="Blinker"/>
+                <w:sz w:val="24"/>
+                <w:szCs w:val="24"/>
+                <w:lang w:val="en"/>
+              </w:rPr>
+              <w:t>.</w:t>
             </w:r>
           </w:p>
         </w:tc>
@@ -6693,6 +6767,33 @@
               </w:rPr>
               <w:t xml:space="preserve">Program Title :  </w:t>
             </w:r>
+            <w:r>
+              <w:rPr>
+                <w:rFonts w:ascii="Blinker" w:hAnsi="Blinker"/>
+                <w:sz w:val="24"/>
+                <w:szCs w:val="24"/>
+                <w:lang w:val="en"/>
+              </w:rPr>
+              <w:t>Search for all the occurrences of an element in an integer array (positions</w:t>
+            </w:r>
+            <w:r>
+              <w:rPr>
+                <w:rFonts w:ascii="Blinker" w:hAnsi="Blinker"/>
+                <w:sz w:val="24"/>
+                <w:szCs w:val="24"/>
+                <w:lang w:val="en"/>
+              </w:rPr>
+              <w:t>)</w:t>
+            </w:r>
+            <w:r>
+              <w:rPr>
+                <w:rFonts w:ascii="Blinker" w:hAnsi="Blinker"/>
+                <w:sz w:val="24"/>
+                <w:szCs w:val="24"/>
+                <w:lang w:val="en"/>
+              </w:rPr>
+              <w:t>.</w:t>
+            </w:r>
           </w:p>
         </w:tc>
       </w:tr>
@@ -7653,6 +7754,33 @@
               </w:rPr>
               <w:t xml:space="preserve">Program Title :  </w:t>
             </w:r>
+            <w:r>
+              <w:rPr>
+                <w:rFonts w:ascii="Blinker" w:hAnsi="Blinker"/>
+                <w:sz w:val="24"/>
+                <w:szCs w:val="24"/>
+                <w:lang w:val="en"/>
+              </w:rPr>
+              <w:t>Sort the array elements in ascending order (minimum three functions: read, disp and sort</w:t>
+            </w:r>
+            <w:r>
+              <w:rPr>
+                <w:rFonts w:ascii="Blinker" w:hAnsi="Blinker"/>
+                <w:sz w:val="24"/>
+                <w:szCs w:val="24"/>
+                <w:lang w:val="en"/>
+              </w:rPr>
+              <w:t>)</w:t>
+            </w:r>
+            <w:r>
+              <w:rPr>
+                <w:rFonts w:ascii="Blinker" w:hAnsi="Blinker"/>
+                <w:sz w:val="24"/>
+                <w:szCs w:val="24"/>
+                <w:lang w:val="en"/>
+              </w:rPr>
+              <w:t>.</w:t>
+            </w:r>
           </w:p>
         </w:tc>
       </w:tr>
@@ -9616,6 +9744,24 @@
                 <w:szCs w:val="24"/>
               </w:rPr>
               <w:t xml:space="preserve">Program Title :  </w:t>
+            </w:r>
+            <w:r>
+              <w:rPr>
+                <w:rFonts w:ascii="Blinker" w:hAnsi="Blinker"/>
+                <w:sz w:val="24"/>
+                <w:szCs w:val="24"/>
+                <w:lang w:val="en"/>
+              </w:rPr>
+              <w:t>Display the array elements in the same order using a recursive function</w:t>
+            </w:r>
+            <w:r>
+              <w:rPr>
+                <w:rFonts w:ascii="Blinker" w:hAnsi="Blinker"/>
+                <w:sz w:val="24"/>
+                <w:szCs w:val="24"/>
+                <w:lang w:val="en"/>
+              </w:rPr>
+              <w:t>.</w:t>
             </w:r>
           </w:p>
         </w:tc>
@@ -10490,6 +10636,24 @@
               </w:rPr>
               <w:t xml:space="preserve">Program Title :  </w:t>
             </w:r>
+            <w:r>
+              <w:rPr>
+                <w:rFonts w:ascii="Blinker" w:hAnsi="Blinker"/>
+                <w:sz w:val="24"/>
+                <w:szCs w:val="24"/>
+                <w:lang w:val="en"/>
+              </w:rPr>
+              <w:t>Display array elements in reverse order using a recursive function</w:t>
+            </w:r>
+            <w:r>
+              <w:rPr>
+                <w:rFonts w:ascii="Blinker" w:hAnsi="Blinker"/>
+                <w:sz w:val="24"/>
+                <w:szCs w:val="24"/>
+                <w:lang w:val="en"/>
+              </w:rPr>
+              <w:t>.</w:t>
+            </w:r>
           </w:p>
         </w:tc>
       </w:tr>
@@ -11245,6 +11409,24 @@
               </w:rPr>
               <w:t xml:space="preserve">Program Title :  </w:t>
             </w:r>
+            <w:r>
+              <w:rPr>
+                <w:rFonts w:ascii="Blinker" w:hAnsi="Blinker"/>
+                <w:sz w:val="24"/>
+                <w:szCs w:val="24"/>
+                <w:lang w:val="en"/>
+              </w:rPr>
+              <w:t>Write a program to Perform the addition of two matrix and Subtraction of one matrix from</w:t>
+            </w:r>
+            <w:r>
+              <w:rPr>
+                <w:rFonts w:ascii="Blinker" w:hAnsi="Blinker"/>
+                <w:sz w:val="24"/>
+                <w:szCs w:val="24"/>
+                <w:lang w:val="en"/>
+              </w:rPr>
+              <w:t xml:space="preserve"> another.</w:t>
+            </w:r>
           </w:p>
         </w:tc>
       </w:tr>
@@ -12566,6 +12748,7 @@
             <w:r>
               <w:rPr>
                 <w:rFonts w:ascii="Blinker" w:hAnsi="Blinker"/>
+                <w:noProof/>
                 <w:sz w:val="24"/>
                 <w:szCs w:val="24"/>
               </w:rPr>
@@ -12801,6 +12984,24 @@
               </w:rPr>
               <w:t xml:space="preserve">Program Title :  </w:t>
             </w:r>
+            <w:r>
+              <w:rPr>
+                <w:rFonts w:ascii="Blinker" w:hAnsi="Blinker"/>
+                <w:sz w:val="24"/>
+                <w:szCs w:val="24"/>
+                <w:lang w:val="en"/>
+              </w:rPr>
+              <w:t>Write a program to perform multiplication of two matrix</w:t>
+            </w:r>
+            <w:r>
+              <w:rPr>
+                <w:rFonts w:ascii="Blinker" w:hAnsi="Blinker"/>
+                <w:sz w:val="24"/>
+                <w:szCs w:val="24"/>
+                <w:lang w:val="en"/>
+              </w:rPr>
+              <w:t>.</w:t>
+            </w:r>
           </w:p>
         </w:tc>
       </w:tr>
@@ -14133,6 +14334,7 @@
             <w:r>
               <w:rPr>
                 <w:rFonts w:ascii="Blinker" w:hAnsi="Blinker"/>
+                <w:noProof/>
                 <w:sz w:val="24"/>
                 <w:szCs w:val="24"/>
               </w:rPr>
@@ -14359,6 +14561,24 @@
               </w:rPr>
               <w:t xml:space="preserve">Program Title :  </w:t>
             </w:r>
+            <w:r>
+              <w:rPr>
+                <w:rFonts w:ascii="Blinker" w:hAnsi="Blinker"/>
+                <w:sz w:val="24"/>
+                <w:szCs w:val="24"/>
+                <w:lang w:val="en"/>
+              </w:rPr>
+              <w:t>Write a program to find the transpose of a matrix</w:t>
+            </w:r>
+            <w:r>
+              <w:rPr>
+                <w:rFonts w:ascii="Blinker" w:hAnsi="Blinker"/>
+                <w:sz w:val="24"/>
+                <w:szCs w:val="24"/>
+                <w:lang w:val="en"/>
+              </w:rPr>
+              <w:t>.</w:t>
+            </w:r>
           </w:p>
         </w:tc>
       </w:tr>
@@ -15208,6 +15428,7 @@
             <w:r>
               <w:rPr>
                 <w:rFonts w:ascii="Blinker" w:hAnsi="Blinker"/>
+                <w:noProof/>
                 <w:sz w:val="24"/>
                 <w:szCs w:val="24"/>
               </w:rPr>
@@ -15451,6 +15672,24 @@
               </w:rPr>
               <w:t xml:space="preserve">Program Title :  </w:t>
             </w:r>
+            <w:r>
+              <w:rPr>
+                <w:rFonts w:ascii="Blinker" w:hAnsi="Blinker"/>
+                <w:sz w:val="24"/>
+                <w:szCs w:val="24"/>
+                <w:lang w:val="en"/>
+              </w:rPr>
+              <w:t>Write a program to find the Determinant of a matrix (2x2 and 3x3</w:t>
+            </w:r>
+            <w:r>
+              <w:rPr>
+                <w:rFonts w:ascii="Blinker" w:hAnsi="Blinker"/>
+                <w:sz w:val="24"/>
+                <w:szCs w:val="24"/>
+                <w:lang w:val="en"/>
+              </w:rPr>
+              <w:t>).</w:t>
+            </w:r>
           </w:p>
         </w:tc>
       </w:tr>
@@ -16267,6 +16506,7 @@
             <w:r>
               <w:rPr>
                 <w:rFonts w:ascii="Blinker" w:hAnsi="Blinker"/>
+                <w:noProof/>
                 <w:sz w:val="24"/>
                 <w:szCs w:val="24"/>
               </w:rPr>
@@ -16327,6 +16567,7 @@
             <w:r>
               <w:rPr>
                 <w:rFonts w:ascii="Blinker" w:hAnsi="Blinker"/>
+                <w:noProof/>
                 <w:sz w:val="24"/>
                 <w:szCs w:val="24"/>
               </w:rPr>
@@ -16497,6 +16738,22 @@
               </w:rPr>
               <w:t xml:space="preserve">Program Title :  </w:t>
             </w:r>
+            <w:r>
+              <w:rPr>
+                <w:rFonts w:ascii="Blinker" w:hAnsi="Blinker"/>
+                <w:sz w:val="24"/>
+                <w:szCs w:val="24"/>
+              </w:rPr>
+              <w:t>Implement stack operations using arrays</w:t>
+            </w:r>
+            <w:r>
+              <w:rPr>
+                <w:rFonts w:ascii="Blinker" w:hAnsi="Blinker"/>
+                <w:sz w:val="24"/>
+                <w:szCs w:val="24"/>
+              </w:rPr>
+              <w:t>.</w:t>
+            </w:r>
           </w:p>
         </w:tc>
       </w:tr>
@@ -17662,6 +17919,7 @@
             <w:r>
               <w:rPr>
                 <w:rFonts w:ascii="Blinker" w:hAnsi="Blinker"/>
+                <w:noProof/>
                 <w:sz w:val="24"/>
                 <w:szCs w:val="24"/>
               </w:rPr>
@@ -17713,6 +17971,7 @@
             <w:r>
               <w:rPr>
                 <w:rFonts w:ascii="Blinker" w:hAnsi="Blinker"/>
+                <w:noProof/>
                 <w:sz w:val="24"/>
                 <w:szCs w:val="24"/>
               </w:rPr>
@@ -17872,18 +18131,47 @@
             <w:pPr>
               <w:textAlignment w:val="baseline"/>
               <w:rPr>
+                <w:rFonts w:ascii="Blinker" w:hAnsi="Blinker"/>
+                <w:sz w:val="24"/>
+                <w:szCs w:val="24"/>
+                <w:lang w:val="en-IN"/>
+              </w:rPr>
+            </w:pPr>
+            <w:r>
+              <w:rPr>
+                <w:rFonts w:ascii="Blinker" w:hAnsi="Blinker"/>
+                <w:sz w:val="24"/>
+                <w:szCs w:val="24"/>
+              </w:rPr>
+              <w:t xml:space="preserve">Program Title :  </w:t>
+            </w:r>
+            <w:r>
+              <w:rPr>
+                <w:rFonts w:ascii="Blinker" w:hAnsi="Blinker"/>
+                <w:sz w:val="24"/>
+                <w:szCs w:val="24"/>
+                <w:lang w:val="en-IN"/>
+              </w:rPr>
+              <w:t>Read a String and Just print it in the reverse order</w:t>
+            </w:r>
+            <w:r>
+              <w:rPr>
+                <w:rFonts w:ascii="Blinker" w:hAnsi="Blinker"/>
+                <w:sz w:val="24"/>
+                <w:szCs w:val="24"/>
+                <w:lang w:val="en-IN"/>
+              </w:rPr>
+              <w:t>.</w:t>
+            </w:r>
+          </w:p>
+          <w:p>
+            <w:pPr>
+              <w:textAlignment w:val="baseline"/>
+              <w:rPr>
                 <w:rFonts w:eastAsia="Times New Roman" w:cs="Arial"/>
                 <w:color w:val="000000"/>
               </w:rPr>
             </w:pPr>
-            <w:r>
-              <w:rPr>
-                <w:rFonts w:ascii="Blinker" w:hAnsi="Blinker"/>
-                <w:sz w:val="24"/>
-                <w:szCs w:val="24"/>
-              </w:rPr>
-              <w:t xml:space="preserve">Program Title :  </w:t>
-            </w:r>
           </w:p>
         </w:tc>
       </w:tr>
@@ -18407,6 +18695,7 @@
             <w:r>
               <w:rPr>
                 <w:rFonts w:ascii="Blinker" w:hAnsi="Blinker"/>
+                <w:noProof/>
                 <w:sz w:val="24"/>
                 <w:szCs w:val="24"/>
               </w:rPr>
@@ -18633,6 +18922,22 @@
               </w:rPr>
               <w:t xml:space="preserve">Program Title :  </w:t>
             </w:r>
+            <w:r>
+              <w:rPr>
+                <w:rFonts w:ascii="Blinker" w:hAnsi="Blinker"/>
+                <w:sz w:val="24"/>
+                <w:szCs w:val="24"/>
+              </w:rPr>
+              <w:t>Read a String and Reverse the string in the same array i</w:t>
+            </w:r>
+            <w:r>
+              <w:rPr>
+                <w:rFonts w:ascii="Blinker" w:hAnsi="Blinker"/>
+                <w:sz w:val="24"/>
+                <w:szCs w:val="24"/>
+              </w:rPr>
+              <w:t>tself.</w:t>
+            </w:r>
           </w:p>
         </w:tc>
       </w:tr>
@@ -19207,6 +19512,7 @@
             <w:r>
               <w:rPr>
                 <w:rFonts w:ascii="Blinker" w:hAnsi="Blinker"/>
+                <w:noProof/>
                 <w:sz w:val="24"/>
                 <w:szCs w:val="24"/>
               </w:rPr>
@@ -19395,6 +19701,22 @@
               </w:rPr>
               <w:t xml:space="preserve">Program Title :  </w:t>
             </w:r>
+            <w:r>
+              <w:rPr>
+                <w:rFonts w:ascii="Blinker" w:hAnsi="Blinker"/>
+                <w:sz w:val="24"/>
+                <w:szCs w:val="24"/>
+              </w:rPr>
+              <w:t>Read n Strings and display them in the ascending order</w:t>
+            </w:r>
+            <w:r>
+              <w:rPr>
+                <w:rFonts w:ascii="Blinker" w:hAnsi="Blinker"/>
+                <w:sz w:val="24"/>
+                <w:szCs w:val="24"/>
+              </w:rPr>
+              <w:t>.</w:t>
+            </w:r>
           </w:p>
         </w:tc>
       </w:tr>
@@ -20081,6 +20403,7 @@
             <w:r>
               <w:rPr>
                 <w:rFonts w:ascii="Blinker" w:hAnsi="Blinker"/>
+                <w:noProof/>
                 <w:sz w:val="24"/>
                 <w:szCs w:val="24"/>
               </w:rPr>
@@ -20298,6 +20621,22 @@
               </w:rPr>
               <w:t xml:space="preserve">Program Title :  </w:t>
             </w:r>
+            <w:r>
+              <w:rPr>
+                <w:rFonts w:ascii="Blinker" w:hAnsi="Blinker"/>
+                <w:sz w:val="24"/>
+                <w:szCs w:val="24"/>
+              </w:rPr>
+              <w:t>Reverse a string using S</w:t>
+            </w:r>
+            <w:r>
+              <w:rPr>
+                <w:rFonts w:ascii="Blinker" w:hAnsi="Blinker"/>
+                <w:sz w:val="24"/>
+                <w:szCs w:val="24"/>
+              </w:rPr>
+              <w:t>tack.</w:t>
+            </w:r>
           </w:p>
         </w:tc>
       </w:tr>
@@ -21958,6 +22297,7 @@
             <w:r>
               <w:rPr>
                 <w:rFonts w:ascii="Blinker" w:hAnsi="Blinker"/>
+                <w:noProof/>
                 <w:sz w:val="24"/>
                 <w:szCs w:val="24"/>
               </w:rPr>
@@ -22022,6 +22362,7 @@
             <w:r>
               <w:rPr>
                 <w:rFonts w:ascii="Blinker" w:hAnsi="Blinker"/>
+                <w:noProof/>
                 <w:sz w:val="24"/>
                 <w:szCs w:val="24"/>
               </w:rPr>
@@ -22527,6 +22868,146 @@
     </w:lvl>
   </w:abstractNum>
   <w:abstractNum w:abstractNumId="10" w15:restartNumberingAfterBreak="0">
+    <w:nsid w:val="47DE4C77"/>
+    <w:multiLevelType w:val="multilevel"/>
+    <w:tmpl w:val="746E393C"/>
+    <w:lvl w:ilvl="0">
+      <w:start w:val="1"/>
+      <w:numFmt w:val="decimal"/>
+      <w:lvlText w:val="%1."/>
+      <w:lvlJc w:val="left"/>
+      <w:pPr>
+        <w:ind w:left="720" w:hanging="360"/>
+      </w:pPr>
+      <w:rPr>
+        <w:strike w:val="0"/>
+        <w:dstrike w:val="0"/>
+        <w:u w:val="none"/>
+        <w:effect w:val="none"/>
+      </w:rPr>
+    </w:lvl>
+    <w:lvl w:ilvl="1">
+      <w:start w:val="1"/>
+      <w:numFmt w:val="lowerLetter"/>
+      <w:lvlText w:val="%2."/>
+      <w:lvlJc w:val="left"/>
+      <w:pPr>
+        <w:ind w:left="1440" w:hanging="360"/>
+      </w:pPr>
+      <w:rPr>
+        <w:strike w:val="0"/>
+        <w:dstrike w:val="0"/>
+        <w:u w:val="none"/>
+        <w:effect w:val="none"/>
+      </w:rPr>
+    </w:lvl>
+    <w:lvl w:ilvl="2">
+      <w:start w:val="1"/>
+      <w:numFmt w:val="lowerRoman"/>
+      <w:lvlText w:val="%3."/>
+      <w:lvlJc w:val="right"/>
+      <w:pPr>
+        <w:ind w:left="2160" w:hanging="360"/>
+      </w:pPr>
+      <w:rPr>
+        <w:strike w:val="0"/>
+        <w:dstrike w:val="0"/>
+        <w:u w:val="none"/>
+        <w:effect w:val="none"/>
+      </w:rPr>
+    </w:lvl>
+    <w:lvl w:ilvl="3">
+      <w:start w:val="1"/>
+      <w:numFmt w:val="decimal"/>
+      <w:lvlText w:val="%4."/>
+      <w:lvlJc w:val="left"/>
+      <w:pPr>
+        <w:ind w:left="2880" w:hanging="360"/>
+      </w:pPr>
+      <w:rPr>
+        <w:strike w:val="0"/>
+        <w:dstrike w:val="0"/>
+        <w:u w:val="none"/>
+        <w:effect w:val="none"/>
+      </w:rPr>
+    </w:lvl>
+    <w:lvl w:ilvl="4">
+      <w:start w:val="1"/>
+      <w:numFmt w:val="lowerLetter"/>
+      <w:lvlText w:val="%5."/>
+      <w:lvlJc w:val="left"/>
+      <w:pPr>
+        <w:ind w:left="3600" w:hanging="360"/>
+      </w:pPr>
+      <w:rPr>
+        <w:strike w:val="0"/>
+        <w:dstrike w:val="0"/>
+        <w:u w:val="none"/>
+        <w:effect w:val="none"/>
+      </w:rPr>
+    </w:lvl>
+    <w:lvl w:ilvl="5">
+      <w:start w:val="1"/>
+      <w:numFmt w:val="lowerRoman"/>
+      <w:lvlText w:val="%6."/>
+      <w:lvlJc w:val="right"/>
+      <w:pPr>
+        <w:ind w:left="4320" w:hanging="360"/>
+      </w:pPr>
+      <w:rPr>
+        <w:strike w:val="0"/>
+        <w:dstrike w:val="0"/>
+        <w:u w:val="none"/>
+        <w:effect w:val="none"/>
+      </w:rPr>
+    </w:lvl>
+    <w:lvl w:ilvl="6">
+      <w:start w:val="1"/>
+      <w:numFmt w:val="decimal"/>
+      <w:lvlText w:val="%7."/>
+      <w:lvlJc w:val="left"/>
+      <w:pPr>
+        <w:ind w:left="5040" w:hanging="360"/>
+      </w:pPr>
+      <w:rPr>
+        <w:strike w:val="0"/>
+        <w:dstrike w:val="0"/>
+        <w:u w:val="none"/>
+        <w:effect w:val="none"/>
+      </w:rPr>
+    </w:lvl>
+    <w:lvl w:ilvl="7">
+      <w:start w:val="1"/>
+      <w:numFmt w:val="lowerLetter"/>
+      <w:lvlText w:val="%8."/>
+      <w:lvlJc w:val="left"/>
+      <w:pPr>
+        <w:ind w:left="5760" w:hanging="360"/>
+      </w:pPr>
+      <w:rPr>
+        <w:strike w:val="0"/>
+        <w:dstrike w:val="0"/>
+        <w:u w:val="none"/>
+        <w:effect w:val="none"/>
+      </w:rPr>
+    </w:lvl>
+    <w:lvl w:ilvl="8">
+      <w:start w:val="1"/>
+      <w:numFmt w:val="lowerRoman"/>
+      <w:lvlText w:val="%9."/>
+      <w:lvlJc w:val="right"/>
+      <w:pPr>
+        <w:ind w:left="6480" w:hanging="360"/>
+      </w:pPr>
+      <w:rPr>
+        <w:strike w:val="0"/>
+        <w:dstrike w:val="0"/>
+        <w:u w:val="none"/>
+        <w:effect w:val="none"/>
+      </w:rPr>
+    </w:lvl>
+  </w:abstractNum>
+  <w:abstractNum w:abstractNumId="11" w15:restartNumberingAfterBreak="0">
     <w:nsid w:val="6C0F4BF3"/>
     <w:multiLevelType w:val="multilevel"/>
     <w:tmpl w:val="E20C9D92"/>
@@ -22670,6 +23151,36 @@
     <w:abstractNumId w:val="9"/>
   </w:num>
   <w:num w:numId="11" w16cid:durableId="752122171">
+    <w:abstractNumId w:val="11"/>
+    <w:lvlOverride w:ilvl="0">
+      <w:startOverride w:val="1"/>
+    </w:lvlOverride>
+    <w:lvlOverride w:ilvl="1">
+      <w:startOverride w:val="1"/>
+    </w:lvlOverride>
+    <w:lvlOverride w:ilvl="2">
+      <w:startOverride w:val="1"/>
+    </w:lvlOverride>
+    <w:lvlOverride w:ilvl="3">
+      <w:startOverride w:val="1"/>
+    </w:lvlOverride>
+    <w:lvlOverride w:ilvl="4">
+      <w:startOverride w:val="1"/>
+    </w:lvlOverride>
+    <w:lvlOverride w:ilvl="5">
+      <w:startOverride w:val="1"/>
+    </w:lvlOverride>
+    <w:lvlOverride w:ilvl="6">
+      <w:startOverride w:val="1"/>
+    </w:lvlOverride>
+    <w:lvlOverride w:ilvl="7">
+      <w:startOverride w:val="1"/>
+    </w:lvlOverride>
+    <w:lvlOverride w:ilvl="8">
+      <w:startOverride w:val="1"/>
+    </w:lvlOverride>
+  </w:num>
+  <w:num w:numId="12" w16cid:durableId="750852883">
     <w:abstractNumId w:val="10"/>
     <w:lvlOverride w:ilvl="0">
       <w:startOverride w:val="1"/>
@@ -23305,7 +23816,6 @@
   <w:style w:type="character" w:default="1" w:styleId="DefaultParagraphFont">
     <w:name w:val="Default Paragraph Font"/>
     <w:uiPriority w:val="1"/>
-    <w:semiHidden/>
     <w:unhideWhenUsed/>
   </w:style>
   <w:style w:type="table" w:default="1" w:styleId="TableNormal">

</xml_diff>